<commit_message>
edits to week 4
</commit_message>
<xml_diff>
--- a/agenda/week4.docx
+++ b/agenda/week4.docx
@@ -1216,7 +1216,14 @@
           <w:sz w:val="22"/>
           <w:szCs w:val="22"/>
         </w:rPr>
-        <w:t xml:space="preserve">Discover bill payment </w:t>
+        <w:t xml:space="preserve">Bank of America </w:t>
+      </w:r>
+      <w:r>
+        <w:rPr>
+          <w:sz w:val="22"/>
+          <w:szCs w:val="22"/>
+        </w:rPr>
+        <w:t xml:space="preserve">bill payment </w:t>
       </w:r>
       <w:r>
         <w:rPr>
@@ -1528,7 +1535,14 @@
           <w:sz w:val="22"/>
           <w:szCs w:val="22"/>
         </w:rPr>
-        <w:t xml:space="preserve">Discover bill payment </w:t>
+        <w:t>Bank of America</w:t>
+      </w:r>
+      <w:r>
+        <w:rPr>
+          <w:sz w:val="22"/>
+          <w:szCs w:val="22"/>
+        </w:rPr>
+        <w:t xml:space="preserve"> bill payment </w:t>
       </w:r>
       <w:r>
         <w:rPr>

</xml_diff>

<commit_message>
add to week 4
</commit_message>
<xml_diff>
--- a/agenda/week4.docx
+++ b/agenda/week4.docx
@@ -414,6 +414,35 @@
     </w:sdt>
     <w:p/>
     <w:p>
+      <w:r>
+        <w:rPr>
+          <w:b/>
+          <w:bCs/>
+        </w:rPr>
+        <w:t>Notes for the week:</w:t>
+      </w:r>
+    </w:p>
+    <w:p>
+      <w:pPr>
+        <w:pStyle w:val="ListParagraph"/>
+        <w:numPr>
+          <w:ilvl w:val="0"/>
+          <w:numId w:val="2"/>
+        </w:numPr>
+      </w:pPr>
+      <w:r>
+        <w:t xml:space="preserve">Daisy’s vet appointment is on Saturday, April 20 @ </w:t>
+      </w:r>
+      <w:r>
+        <w:rPr>
+          <w:b/>
+          <w:bCs/>
+        </w:rPr>
+        <w:t>what time?</w:t>
+      </w:r>
+    </w:p>
+    <w:p/>
+    <w:p>
       <w:pPr>
         <w:pStyle w:val="Heading2"/>
       </w:pPr>
@@ -676,6 +705,84 @@
     <w:p>
       <w:pPr>
         <w:pStyle w:val="ListParagraph"/>
+        <w:keepNext/>
+        <w:keepLines/>
+        <w:numPr>
+          <w:ilvl w:val="2"/>
+          <w:numId w:val="1"/>
+        </w:numPr>
+        <w:ind w:left="1440"/>
+        <w:rPr>
+          <w:color w:val="FF0000"/>
+          <w:sz w:val="22"/>
+          <w:szCs w:val="22"/>
+        </w:rPr>
+      </w:pPr>
+      <w:r>
+        <w:rPr>
+          <w:color w:val="FF0000"/>
+          <w:sz w:val="22"/>
+          <w:szCs w:val="22"/>
+        </w:rPr>
+        <w:t>Create presentation for lab tomorrow and Thursday</w:t>
+      </w:r>
+    </w:p>
+    <w:p>
+      <w:pPr>
+        <w:pStyle w:val="ListParagraph"/>
+        <w:keepNext/>
+        <w:keepLines/>
+        <w:numPr>
+          <w:ilvl w:val="2"/>
+          <w:numId w:val="1"/>
+        </w:numPr>
+        <w:ind w:left="1440"/>
+        <w:rPr>
+          <w:color w:val="FF0000"/>
+          <w:sz w:val="22"/>
+          <w:szCs w:val="22"/>
+        </w:rPr>
+      </w:pPr>
+      <w:r>
+        <w:rPr>
+          <w:color w:val="FF0000"/>
+          <w:sz w:val="22"/>
+          <w:szCs w:val="22"/>
+        </w:rPr>
+        <w:t>Send students reminder email</w:t>
+      </w:r>
+      <w:r>
+        <w:rPr>
+          <w:color w:val="FF0000"/>
+          <w:sz w:val="22"/>
+          <w:szCs w:val="22"/>
+        </w:rPr>
+        <w:t xml:space="preserve"> about </w:t>
+      </w:r>
+      <w:hyperlink r:id="rId9" w:history="1">
+        <w:r>
+          <w:rPr>
+            <w:rStyle w:val="Hyperlink"/>
+            <w:color w:val="156082" w:themeColor="accent1"/>
+            <w:sz w:val="22"/>
+            <w:szCs w:val="22"/>
+          </w:rPr>
+          <w:t>project group</w:t>
+        </w:r>
+        <w:r>
+          <w:rPr>
+            <w:rStyle w:val="Hyperlink"/>
+            <w:color w:val="156082" w:themeColor="accent1"/>
+            <w:sz w:val="22"/>
+            <w:szCs w:val="22"/>
+          </w:rPr>
+          <w:t xml:space="preserve"> form</w:t>
+        </w:r>
+      </w:hyperlink>
+    </w:p>
+    <w:p>
+      <w:pPr>
+        <w:pStyle w:val="ListParagraph"/>
         <w:ind w:left="1440"/>
         <w:rPr>
           <w:sz w:val="22"/>
@@ -720,7 +827,7 @@
           <w:szCs w:val="22"/>
         </w:rPr>
       </w:pPr>
-      <w:hyperlink r:id="rId9" w:history="1">
+      <w:hyperlink r:id="rId10" w:history="1">
         <w:r>
           <w:rPr>
             <w:rStyle w:val="Hyperlink"/>
@@ -822,6 +929,7 @@
         <w:rPr>
           <w:b/>
           <w:bCs/>
+          <w:strike/>
           <w:color w:val="FF0000"/>
           <w:sz w:val="22"/>
           <w:szCs w:val="22"/>
@@ -829,6 +937,7 @@
       </w:pPr>
       <w:r>
         <w:rPr>
+          <w:strike/>
           <w:sz w:val="22"/>
           <w:szCs w:val="22"/>
         </w:rPr>
@@ -838,44 +947,37 @@
         <w:rPr>
           <w:b/>
           <w:bCs/>
+          <w:strike/>
           <w:color w:val="FF0000"/>
           <w:sz w:val="22"/>
           <w:szCs w:val="22"/>
         </w:rPr>
-        <w:t xml:space="preserve">DUE </w:t>
-      </w:r>
-      <w:r>
+        <w:t>DUE IN TWO DAYS (WEDNESDAY)</w:t>
+      </w:r>
+    </w:p>
+    <w:p>
+      <w:pPr>
+        <w:pStyle w:val="ListParagraph"/>
+        <w:keepNext/>
+        <w:keepLines/>
+        <w:numPr>
+          <w:ilvl w:val="3"/>
+          <w:numId w:val="1"/>
+        </w:numPr>
         <w:rPr>
           <w:b/>
           <w:bCs/>
+          <w:strike/>
           <w:color w:val="FF0000"/>
           <w:sz w:val="22"/>
           <w:szCs w:val="22"/>
         </w:rPr>
-        <w:t>IN TWO DAYS (WEDNESDAY)</w:t>
-      </w:r>
-    </w:p>
-    <w:p>
-      <w:pPr>
-        <w:pStyle w:val="ListParagraph"/>
-        <w:keepNext/>
-        <w:keepLines/>
-        <w:numPr>
-          <w:ilvl w:val="3"/>
-          <w:numId w:val="1"/>
-        </w:numPr>
+      </w:pPr>
+      <w:r>
         <w:rPr>
           <w:b/>
           <w:bCs/>
-          <w:color w:val="FF0000"/>
-          <w:sz w:val="22"/>
-          <w:szCs w:val="22"/>
-        </w:rPr>
-      </w:pPr>
-      <w:r>
-        <w:rPr>
-          <w:b/>
-          <w:bCs/>
+          <w:strike/>
           <w:sz w:val="22"/>
           <w:szCs w:val="22"/>
         </w:rPr>
@@ -957,7 +1059,7 @@
         </w:rPr>
         <w:t xml:space="preserve">Office hours – 11:30am-12:30pm </w:t>
       </w:r>
-      <w:hyperlink r:id="rId10" w:history="1">
+      <w:hyperlink r:id="rId11" w:history="1">
         <w:r>
           <w:rPr>
             <w:rStyle w:val="Hyperlink"/>
@@ -989,39 +1091,6 @@
           <w:szCs w:val="22"/>
         </w:rPr>
         <w:t xml:space="preserve">STAT 311 AA – 3:30-4:20pm in </w:t>
-      </w:r>
-      <w:hyperlink r:id="rId11" w:history="1">
-        <w:r>
-          <w:rPr>
-            <w:rStyle w:val="Hyperlink"/>
-            <w:sz w:val="22"/>
-            <w:szCs w:val="22"/>
-          </w:rPr>
-          <w:t>MGH 295</w:t>
-        </w:r>
-      </w:hyperlink>
-    </w:p>
-    <w:p>
-      <w:pPr>
-        <w:pStyle w:val="ListParagraph"/>
-        <w:keepNext/>
-        <w:keepLines/>
-        <w:numPr>
-          <w:ilvl w:val="2"/>
-          <w:numId w:val="1"/>
-        </w:numPr>
-        <w:ind w:left="1440"/>
-        <w:rPr>
-          <w:sz w:val="22"/>
-          <w:szCs w:val="22"/>
-        </w:rPr>
-      </w:pPr>
-      <w:r>
-        <w:rPr>
-          <w:sz w:val="22"/>
-          <w:szCs w:val="22"/>
-        </w:rPr>
-        <w:t xml:space="preserve">STAT 311 AB – 4:30-5:20pm in </w:t>
       </w:r>
       <w:hyperlink r:id="rId12" w:history="1">
         <w:r>
@@ -1037,6 +1106,39 @@
     <w:p>
       <w:pPr>
         <w:pStyle w:val="ListParagraph"/>
+        <w:keepNext/>
+        <w:keepLines/>
+        <w:numPr>
+          <w:ilvl w:val="2"/>
+          <w:numId w:val="1"/>
+        </w:numPr>
+        <w:ind w:left="1440"/>
+        <w:rPr>
+          <w:sz w:val="22"/>
+          <w:szCs w:val="22"/>
+        </w:rPr>
+      </w:pPr>
+      <w:r>
+        <w:rPr>
+          <w:sz w:val="22"/>
+          <w:szCs w:val="22"/>
+        </w:rPr>
+        <w:t xml:space="preserve">STAT 311 AB – 4:30-5:20pm in </w:t>
+      </w:r>
+      <w:hyperlink r:id="rId13" w:history="1">
+        <w:r>
+          <w:rPr>
+            <w:rStyle w:val="Hyperlink"/>
+            <w:sz w:val="22"/>
+            <w:szCs w:val="22"/>
+          </w:rPr>
+          <w:t>MGH 295</w:t>
+        </w:r>
+      </w:hyperlink>
+    </w:p>
+    <w:p>
+      <w:pPr>
+        <w:pStyle w:val="ListParagraph"/>
         <w:ind w:left="1440"/>
       </w:pPr>
     </w:p>
@@ -1073,16 +1175,20 @@
         </w:numPr>
         <w:ind w:left="1440"/>
         <w:rPr>
-          <w:sz w:val="22"/>
-          <w:szCs w:val="22"/>
-        </w:rPr>
-      </w:pPr>
-      <w:r>
-        <w:rPr>
-          <w:sz w:val="22"/>
-          <w:szCs w:val="22"/>
-        </w:rPr>
-        <w:t>…</w:t>
+          <w:b/>
+          <w:bCs/>
+          <w:sz w:val="22"/>
+          <w:szCs w:val="22"/>
+        </w:rPr>
+      </w:pPr>
+      <w:r>
+        <w:rPr>
+          <w:b/>
+          <w:bCs/>
+          <w:sz w:val="22"/>
+          <w:szCs w:val="22"/>
+        </w:rPr>
+        <w:t>Finish preparing for lab 5 starting at 12:00pm</w:t>
       </w:r>
     </w:p>
     <w:p>
@@ -1128,7 +1234,7 @@
           <w:szCs w:val="22"/>
         </w:rPr>
       </w:pPr>
-      <w:hyperlink r:id="rId13" w:history="1">
+      <w:hyperlink r:id="rId14" w:history="1">
         <w:r>
           <w:rPr>
             <w:rStyle w:val="Hyperlink"/>
@@ -1345,7 +1451,7 @@
         </w:rPr>
         <w:t xml:space="preserve">STAT 559 – 11:30am-12:50pm in </w:t>
       </w:r>
-      <w:hyperlink r:id="rId14" w:history="1">
+      <w:hyperlink r:id="rId15" w:history="1">
         <w:r>
           <w:rPr>
             <w:rStyle w:val="Hyperlink"/>
@@ -1401,7 +1507,7 @@
           <w:sz w:val="22"/>
           <w:szCs w:val="22"/>
         </w:rPr>
-        <w:t>…</w:t>
+        <w:t xml:space="preserve">Jess’s office hours – 10:00-11:00am in </w:t>
       </w:r>
     </w:p>
     <w:p>
@@ -1447,7 +1553,7 @@
           <w:szCs w:val="22"/>
         </w:rPr>
       </w:pPr>
-      <w:hyperlink r:id="rId15" w:history="1">
+      <w:hyperlink r:id="rId16" w:history="1">
         <w:r>
           <w:rPr>
             <w:rStyle w:val="Hyperlink"/>
@@ -1663,39 +1769,6 @@
           <w:szCs w:val="22"/>
         </w:rPr>
         <w:t xml:space="preserve">STAT 311 AA – 3:30-4:20pm in </w:t>
-      </w:r>
-      <w:hyperlink r:id="rId16" w:history="1">
-        <w:r>
-          <w:rPr>
-            <w:rStyle w:val="Hyperlink"/>
-            <w:sz w:val="22"/>
-            <w:szCs w:val="22"/>
-          </w:rPr>
-          <w:t>MGH 295</w:t>
-        </w:r>
-      </w:hyperlink>
-    </w:p>
-    <w:p>
-      <w:pPr>
-        <w:pStyle w:val="ListParagraph"/>
-        <w:keepNext/>
-        <w:keepLines/>
-        <w:numPr>
-          <w:ilvl w:val="2"/>
-          <w:numId w:val="1"/>
-        </w:numPr>
-        <w:ind w:left="1440"/>
-        <w:rPr>
-          <w:sz w:val="22"/>
-          <w:szCs w:val="22"/>
-        </w:rPr>
-      </w:pPr>
-      <w:r>
-        <w:rPr>
-          <w:sz w:val="22"/>
-          <w:szCs w:val="22"/>
-        </w:rPr>
-        <w:t xml:space="preserve">STAT 311 AB – 4:30-5:20pm in </w:t>
       </w:r>
       <w:hyperlink r:id="rId17" w:history="1">
         <w:r>
@@ -1711,6 +1784,39 @@
     <w:p>
       <w:pPr>
         <w:pStyle w:val="ListParagraph"/>
+        <w:keepNext/>
+        <w:keepLines/>
+        <w:numPr>
+          <w:ilvl w:val="2"/>
+          <w:numId w:val="1"/>
+        </w:numPr>
+        <w:ind w:left="1440"/>
+        <w:rPr>
+          <w:sz w:val="22"/>
+          <w:szCs w:val="22"/>
+        </w:rPr>
+      </w:pPr>
+      <w:r>
+        <w:rPr>
+          <w:sz w:val="22"/>
+          <w:szCs w:val="22"/>
+        </w:rPr>
+        <w:t xml:space="preserve">STAT 311 AB – 4:30-5:20pm in </w:t>
+      </w:r>
+      <w:hyperlink r:id="rId18" w:history="1">
+        <w:r>
+          <w:rPr>
+            <w:rStyle w:val="Hyperlink"/>
+            <w:sz w:val="22"/>
+            <w:szCs w:val="22"/>
+          </w:rPr>
+          <w:t>MGH 295</w:t>
+        </w:r>
+      </w:hyperlink>
+    </w:p>
+    <w:p>
+      <w:pPr>
+        <w:pStyle w:val="ListParagraph"/>
         <w:ind w:left="1440"/>
       </w:pPr>
     </w:p>
@@ -1802,7 +1908,7 @@
           <w:szCs w:val="22"/>
         </w:rPr>
       </w:pPr>
-      <w:hyperlink r:id="rId18" w:history="1">
+      <w:hyperlink r:id="rId19" w:history="1">
         <w:r>
           <w:rPr>
             <w:rStyle w:val="Hyperlink"/>
@@ -1892,7 +1998,7 @@
         </w:rPr>
         <w:t xml:space="preserve">Office hours – 10:00-11:00am in </w:t>
       </w:r>
-      <w:hyperlink r:id="rId19" w:history="1">
+      <w:hyperlink r:id="rId20" w:history="1">
         <w:r>
           <w:rPr>
             <w:rStyle w:val="Hyperlink"/>
@@ -1925,7 +2031,7 @@
         </w:rPr>
         <w:t xml:space="preserve">STAT 559 – 11:30am-12:50pm in </w:t>
       </w:r>
-      <w:hyperlink r:id="rId20" w:history="1">
+      <w:hyperlink r:id="rId21" w:history="1">
         <w:r>
           <w:rPr>
             <w:rStyle w:val="Hyperlink"/>
@@ -1984,7 +2090,21 @@
           <w:sz w:val="22"/>
           <w:szCs w:val="22"/>
         </w:rPr>
-        <w:t>…</w:t>
+        <w:t xml:space="preserve">STAT 311 lecture </w:t>
+      </w:r>
+      <w:r>
+        <w:rPr>
+          <w:sz w:val="22"/>
+          <w:szCs w:val="22"/>
+        </w:rPr>
+        <w:t xml:space="preserve">– 3:30-4:50pm in CSE2 </w:t>
+      </w:r>
+      <w:r>
+        <w:rPr>
+          <w:sz w:val="22"/>
+          <w:szCs w:val="22"/>
+        </w:rPr>
+        <w:t>G20</w:t>
       </w:r>
     </w:p>
     <w:p>
@@ -2030,7 +2150,7 @@
           <w:szCs w:val="22"/>
         </w:rPr>
       </w:pPr>
-      <w:hyperlink r:id="rId21" w:history="1">
+      <w:hyperlink r:id="rId22" w:history="1">
         <w:r>
           <w:rPr>
             <w:rStyle w:val="Hyperlink"/>
@@ -2062,9 +2182,122 @@
 <file path=word/numbering.xml><?xml version="1.0" encoding="utf-8"?>
 <w:numbering xmlns:wpc="http://schemas.microsoft.com/office/word/2010/wordprocessingCanvas" xmlns:cx="http://schemas.microsoft.com/office/drawing/2014/chartex" xmlns:cx1="http://schemas.microsoft.com/office/drawing/2015/9/8/chartex" xmlns:cx2="http://schemas.microsoft.com/office/drawing/2015/10/21/chartex" xmlns:cx3="http://schemas.microsoft.com/office/drawing/2016/5/9/chartex" xmlns:cx4="http://schemas.microsoft.com/office/drawing/2016/5/10/chartex" xmlns:cx5="http://schemas.microsoft.com/office/drawing/2016/5/11/chartex" xmlns:cx6="http://schemas.microsoft.com/office/drawing/2016/5/12/chartex" xmlns:cx7="http://schemas.microsoft.com/office/drawing/2016/5/13/chartex" xmlns:cx8="http://schemas.microsoft.com/office/drawing/2016/5/14/chartex" xmlns:mc="http://schemas.openxmlformats.org/markup-compatibility/2006" xmlns:aink="http://schemas.microsoft.com/office/drawing/2016/ink" xmlns:am3d="http://schemas.microsoft.com/office/drawing/2017/model3d" xmlns:o="urn:schemas-microsoft-com:office:office" xmlns:oel="http://schemas.microsoft.com/office/2019/extlst" xmlns:r="http://schemas.openxmlformats.org/officeDocument/2006/relationships" xmlns:m="http://schemas.openxmlformats.org/officeDocument/2006/math" xmlns:v="urn:schemas-microsoft-com:vml" xmlns:wp14="http://schemas.microsoft.com/office/word/2010/wordprocessingDrawing" xmlns:wp="http://schemas.openxmlformats.org/drawingml/2006/wordprocessingDrawing" xmlns:w10="urn:schemas-microsoft-com:office:word" xmlns:w="http://schemas.openxmlformats.org/wordprocessingml/2006/main" xmlns:w14="http://schemas.microsoft.com/office/word/2010/wordml" xmlns:w15="http://schemas.microsoft.com/office/word/2012/wordml" xmlns:w16cex="http://schemas.microsoft.com/office/word/2018/wordml/cex" xmlns:w16cid="http://schemas.microsoft.com/office/word/2016/wordml/cid" xmlns:w16="http://schemas.microsoft.com/office/word/2018/wordml" xmlns:w16sdtdh="http://schemas.microsoft.com/office/word/2020/wordml/sdtdatahash" xmlns:w16se="http://schemas.microsoft.com/office/word/2015/wordml/symex" xmlns:wpg="http://schemas.microsoft.com/office/word/2010/wordprocessingGroup" xmlns:wpi="http://schemas.microsoft.com/office/word/2010/wordprocessingInk" xmlns:wne="http://schemas.microsoft.com/office/word/2006/wordml" xmlns:wps="http://schemas.microsoft.com/office/word/2010/wordprocessingShape" mc:Ignorable="w14 w15 w16se w16cid w16 w16cex w16sdtdh wp14">
   <w:abstractNum w:abstractNumId="0" w15:restartNumberingAfterBreak="0">
+    <w:nsid w:val="0EA91064"/>
+    <w:multiLevelType w:val="hybridMultilevel"/>
+    <w:tmpl w:val="36C0CA08"/>
+    <w:lvl w:ilvl="0" w:tplc="04090003">
+      <w:start w:val="1"/>
+      <w:numFmt w:val="bullet"/>
+      <w:lvlText w:val="o"/>
+      <w:lvlJc w:val="left"/>
+      <w:pPr>
+        <w:ind w:left="720" w:hanging="360"/>
+      </w:pPr>
+      <w:rPr>
+        <w:rFonts w:ascii="Courier New" w:hAnsi="Courier New" w:cs="Courier New" w:hint="default"/>
+      </w:rPr>
+    </w:lvl>
+    <w:lvl w:ilvl="1" w:tplc="04090003" w:tentative="1">
+      <w:start w:val="1"/>
+      <w:numFmt w:val="bullet"/>
+      <w:lvlText w:val="o"/>
+      <w:lvlJc w:val="left"/>
+      <w:pPr>
+        <w:ind w:left="1440" w:hanging="360"/>
+      </w:pPr>
+      <w:rPr>
+        <w:rFonts w:ascii="Courier New" w:hAnsi="Courier New" w:cs="Courier New" w:hint="default"/>
+      </w:rPr>
+    </w:lvl>
+    <w:lvl w:ilvl="2" w:tplc="04090005" w:tentative="1">
+      <w:start w:val="1"/>
+      <w:numFmt w:val="bullet"/>
+      <w:lvlText w:val=""/>
+      <w:lvlJc w:val="left"/>
+      <w:pPr>
+        <w:ind w:left="2160" w:hanging="360"/>
+      </w:pPr>
+      <w:rPr>
+        <w:rFonts w:ascii="Wingdings" w:hAnsi="Wingdings" w:hint="default"/>
+      </w:rPr>
+    </w:lvl>
+    <w:lvl w:ilvl="3" w:tplc="04090001" w:tentative="1">
+      <w:start w:val="1"/>
+      <w:numFmt w:val="bullet"/>
+      <w:lvlText w:val=""/>
+      <w:lvlJc w:val="left"/>
+      <w:pPr>
+        <w:ind w:left="2880" w:hanging="360"/>
+      </w:pPr>
+      <w:rPr>
+        <w:rFonts w:ascii="Symbol" w:hAnsi="Symbol" w:hint="default"/>
+      </w:rPr>
+    </w:lvl>
+    <w:lvl w:ilvl="4" w:tplc="04090003" w:tentative="1">
+      <w:start w:val="1"/>
+      <w:numFmt w:val="bullet"/>
+      <w:lvlText w:val="o"/>
+      <w:lvlJc w:val="left"/>
+      <w:pPr>
+        <w:ind w:left="3600" w:hanging="360"/>
+      </w:pPr>
+      <w:rPr>
+        <w:rFonts w:ascii="Courier New" w:hAnsi="Courier New" w:cs="Courier New" w:hint="default"/>
+      </w:rPr>
+    </w:lvl>
+    <w:lvl w:ilvl="5" w:tplc="04090005" w:tentative="1">
+      <w:start w:val="1"/>
+      <w:numFmt w:val="bullet"/>
+      <w:lvlText w:val=""/>
+      <w:lvlJc w:val="left"/>
+      <w:pPr>
+        <w:ind w:left="4320" w:hanging="360"/>
+      </w:pPr>
+      <w:rPr>
+        <w:rFonts w:ascii="Wingdings" w:hAnsi="Wingdings" w:hint="default"/>
+      </w:rPr>
+    </w:lvl>
+    <w:lvl w:ilvl="6" w:tplc="04090001" w:tentative="1">
+      <w:start w:val="1"/>
+      <w:numFmt w:val="bullet"/>
+      <w:lvlText w:val=""/>
+      <w:lvlJc w:val="left"/>
+      <w:pPr>
+        <w:ind w:left="5040" w:hanging="360"/>
+      </w:pPr>
+      <w:rPr>
+        <w:rFonts w:ascii="Symbol" w:hAnsi="Symbol" w:hint="default"/>
+      </w:rPr>
+    </w:lvl>
+    <w:lvl w:ilvl="7" w:tplc="04090003" w:tentative="1">
+      <w:start w:val="1"/>
+      <w:numFmt w:val="bullet"/>
+      <w:lvlText w:val="o"/>
+      <w:lvlJc w:val="left"/>
+      <w:pPr>
+        <w:ind w:left="5760" w:hanging="360"/>
+      </w:pPr>
+      <w:rPr>
+        <w:rFonts w:ascii="Courier New" w:hAnsi="Courier New" w:cs="Courier New" w:hint="default"/>
+      </w:rPr>
+    </w:lvl>
+    <w:lvl w:ilvl="8" w:tplc="04090005" w:tentative="1">
+      <w:start w:val="1"/>
+      <w:numFmt w:val="bullet"/>
+      <w:lvlText w:val=""/>
+      <w:lvlJc w:val="left"/>
+      <w:pPr>
+        <w:ind w:left="6480" w:hanging="360"/>
+      </w:pPr>
+      <w:rPr>
+        <w:rFonts w:ascii="Wingdings" w:hAnsi="Wingdings" w:hint="default"/>
+      </w:rPr>
+    </w:lvl>
+  </w:abstractNum>
+  <w:abstractNum w:abstractNumId="1" w15:restartNumberingAfterBreak="0">
     <w:nsid w:val="503C5772"/>
     <w:multiLevelType w:val="hybridMultilevel"/>
-    <w:tmpl w:val="C958CDB2"/>
+    <w:tmpl w:val="AF46C1B4"/>
     <w:lvl w:ilvl="0" w:tplc="12B40960">
       <w:numFmt w:val="bullet"/>
       <w:lvlText w:val=""/>
@@ -2089,7 +2322,7 @@
         <w:color w:val="auto"/>
       </w:rPr>
     </w:lvl>
-    <w:lvl w:ilvl="2" w:tplc="9CF26D60">
+    <w:lvl w:ilvl="2" w:tplc="58CCE42E">
       <w:start w:val="1"/>
       <w:numFmt w:val="bullet"/>
       <w:lvlText w:val=""/>
@@ -2099,10 +2332,11 @@
       </w:pPr>
       <w:rPr>
         <w:rFonts w:ascii="Wingdings" w:hAnsi="Wingdings" w:hint="default"/>
+        <w:strike w:val="0"/>
         <w:color w:val="auto"/>
       </w:rPr>
     </w:lvl>
-    <w:lvl w:ilvl="3" w:tplc="C27248F0">
+    <w:lvl w:ilvl="3" w:tplc="B78C1850">
       <w:start w:val="1"/>
       <w:numFmt w:val="bullet"/>
       <w:lvlText w:val=""/>
@@ -2112,6 +2346,7 @@
       </w:pPr>
       <w:rPr>
         <w:rFonts w:ascii="Symbol" w:hAnsi="Symbol" w:hint="default"/>
+        <w:strike w:val="0"/>
         <w:color w:val="auto"/>
       </w:rPr>
     </w:lvl>
@@ -2177,6 +2412,9 @@
     </w:lvl>
   </w:abstractNum>
   <w:num w:numId="1" w16cid:durableId="1098598905">
+    <w:abstractNumId w:val="1"/>
+  </w:num>
+  <w:num w:numId="2" w16cid:durableId="197400572">
     <w:abstractNumId w:val="0"/>
   </w:num>
 </w:numbering>

</xml_diff>